<commit_message>
Sửa lỗi demo thầy Phúc
</commit_message>
<xml_diff>
--- a/BaoCao/doc/Bao-Cao-Lan-2.docx
+++ b/BaoCao/doc/Bao-Cao-Lan-2.docx
@@ -311,27 +311,7 @@
                 <w:sz w:val="26"/>
                 <w:szCs w:val="26"/>
               </w:rPr>
-              <w:t xml:space="preserve">Người hướng dẫn: </w:t>
-            </w:r>
-            <w:proofErr w:type="gramStart"/>
-            <w:r>
-              <w:rPr>
-                <w:rFonts w:ascii="Times New Roman" w:hAnsi="Times New Roman" w:cs="Times New Roman"/>
-                <w:b/>
-                <w:sz w:val="26"/>
-                <w:szCs w:val="26"/>
-              </w:rPr>
-              <w:t>TS.Nguyễn</w:t>
-            </w:r>
-            <w:proofErr w:type="gramEnd"/>
-            <w:r>
-              <w:rPr>
-                <w:rFonts w:ascii="Times New Roman" w:hAnsi="Times New Roman" w:cs="Times New Roman"/>
-                <w:b/>
-                <w:sz w:val="26"/>
-                <w:szCs w:val="26"/>
-              </w:rPr>
-              <w:t xml:space="preserve"> Trọng Phúc</w:t>
+              <w:t>Người hướng dẫn: TS.Nguyễn Trọng Phúc</w:t>
             </w:r>
           </w:p>
           <w:p>
@@ -1328,25 +1308,7 @@
           <w:szCs w:val="26"/>
         </w:rPr>
         <w:tab/>
-        <w:t xml:space="preserve">    ………………</w:t>
-      </w:r>
-      <w:proofErr w:type="gramStart"/>
-      <w:r>
-        <w:rPr>
-          <w:rFonts w:ascii="Times New Roman" w:hAnsi="Times New Roman" w:cs="Times New Roman"/>
-          <w:sz w:val="26"/>
-          <w:szCs w:val="26"/>
-        </w:rPr>
-        <w:t>…..</w:t>
-      </w:r>
-      <w:proofErr w:type="gramEnd"/>
-      <w:r>
-        <w:rPr>
-          <w:rFonts w:ascii="Times New Roman" w:hAnsi="Times New Roman" w:cs="Times New Roman"/>
-          <w:sz w:val="26"/>
-          <w:szCs w:val="26"/>
-        </w:rPr>
-        <w:t>, ngày …… tháng …… năm 2024</w:t>
+        <w:t xml:space="preserve">    ………………….., ngày …… tháng …… năm 2024</w:t>
       </w:r>
     </w:p>
     <w:p>
@@ -2233,6 +2195,40 @@
           <w:sz w:val="26"/>
           <w:szCs w:val="26"/>
         </w:rPr>
+        <w:t xml:space="preserve">Hình 2.1. Mô hình Clean </w:t>
+      </w:r>
+      <w:r>
+        <w:rPr>
+          <w:rFonts w:ascii="Times New Roman" w:hAnsi="Times New Roman" w:cs="Times New Roman"/>
+          <w:sz w:val="26"/>
+          <w:szCs w:val="26"/>
+        </w:rPr>
+        <w:t>Architecture</w:t>
+      </w:r>
+      <w:r>
+        <w:rPr>
+          <w:rFonts w:ascii="Times New Roman" w:hAnsi="Times New Roman" w:cs="Times New Roman"/>
+          <w:sz w:val="26"/>
+          <w:szCs w:val="26"/>
+        </w:rPr>
+        <w:t>.</w:t>
+      </w:r>
+    </w:p>
+    <w:p>
+      <w:pPr>
+        <w:spacing w:beforeLines="120" w:before="288" w:afterLines="120" w:after="288" w:line="288" w:lineRule="auto"/>
+        <w:rPr>
+          <w:rFonts w:ascii="Times New Roman" w:hAnsi="Times New Roman" w:cs="Times New Roman"/>
+          <w:sz w:val="26"/>
+          <w:szCs w:val="26"/>
+        </w:rPr>
+      </w:pPr>
+      <w:r>
+        <w:rPr>
+          <w:rFonts w:ascii="Times New Roman" w:hAnsi="Times New Roman" w:cs="Times New Roman"/>
+          <w:sz w:val="26"/>
+          <w:szCs w:val="26"/>
+        </w:rPr>
         <w:t>Hình 3.1</w:t>
       </w:r>
       <w:r>
@@ -2267,15 +2263,7 @@
           <w:sz w:val="26"/>
           <w:szCs w:val="26"/>
         </w:rPr>
-        <w:t>Hình 3.2. Mô hình diagram</w:t>
-      </w:r>
-      <w:r>
-        <w:rPr>
-          <w:rFonts w:ascii="Times New Roman" w:hAnsi="Times New Roman" w:cs="Times New Roman"/>
-          <w:sz w:val="26"/>
-          <w:szCs w:val="26"/>
-        </w:rPr>
-        <w:t>.</w:t>
+        <w:t>Hình 3.2. Mô hình diagram.</w:t>
       </w:r>
     </w:p>
     <w:p>
@@ -2525,11 +2513,7 @@
           <w:szCs w:val="26"/>
         </w:rPr>
       </w:pPr>
-    </w:p>
-    <w:p>
-      <w:pPr>
-        <w:spacing w:beforeLines="120" w:before="288" w:afterLines="120" w:after="288" w:line="288" w:lineRule="auto"/>
-        <w:jc w:val="center"/>
+      <w:r>
         <w:rPr>
           <w:rFonts w:ascii="Times New Roman" w:hAnsi="Times New Roman" w:cs="Times New Roman"/>
           <w:b/>
@@ -2538,16 +2522,6 @@
           <w:sz w:val="26"/>
           <w:szCs w:val="26"/>
         </w:rPr>
-      </w:pPr>
-      <w:r>
-        <w:rPr>
-          <w:rFonts w:ascii="Times New Roman" w:hAnsi="Times New Roman" w:cs="Times New Roman"/>
-          <w:b/>
-          <w:bCs/>
-          <w:color w:val="8EAADB" w:themeColor="accent1" w:themeTint="99"/>
-          <w:sz w:val="26"/>
-          <w:szCs w:val="26"/>
-        </w:rPr>
         <w:lastRenderedPageBreak/>
         <w:t>LỜI MỞ ĐẦU</w:t>
       </w:r>
@@ -3243,138 +3217,156 @@
           <w:sz w:val="26"/>
           <w:szCs w:val="26"/>
         </w:rPr>
-        <w:t>Kết quả đạt được.</w:t>
-      </w:r>
-    </w:p>
-    <w:p>
-      <w:pPr>
-        <w:spacing w:beforeLines="120" w:before="288" w:afterLines="120" w:after="288" w:line="288" w:lineRule="auto"/>
-        <w:rPr>
-          <w:rFonts w:ascii="Times New Roman" w:hAnsi="Times New Roman" w:cs="Times New Roman"/>
-          <w:sz w:val="26"/>
-          <w:szCs w:val="26"/>
-        </w:rPr>
-      </w:pPr>
-    </w:p>
-    <w:p>
-      <w:pPr>
-        <w:spacing w:beforeLines="120" w:before="288" w:afterLines="120" w:after="288" w:line="288" w:lineRule="auto"/>
-        <w:rPr>
-          <w:rFonts w:ascii="Times New Roman" w:hAnsi="Times New Roman" w:cs="Times New Roman"/>
-          <w:sz w:val="26"/>
-          <w:szCs w:val="26"/>
-        </w:rPr>
-      </w:pPr>
-    </w:p>
-    <w:p>
-      <w:pPr>
-        <w:spacing w:beforeLines="120" w:before="288" w:afterLines="120" w:after="288" w:line="288" w:lineRule="auto"/>
-        <w:rPr>
-          <w:rFonts w:ascii="Times New Roman" w:hAnsi="Times New Roman" w:cs="Times New Roman"/>
-          <w:sz w:val="26"/>
-          <w:szCs w:val="26"/>
-        </w:rPr>
-      </w:pPr>
-    </w:p>
-    <w:p>
-      <w:pPr>
-        <w:spacing w:beforeLines="120" w:before="288" w:afterLines="120" w:after="288" w:line="288" w:lineRule="auto"/>
-        <w:rPr>
-          <w:rFonts w:ascii="Times New Roman" w:hAnsi="Times New Roman" w:cs="Times New Roman"/>
-          <w:sz w:val="26"/>
-          <w:szCs w:val="26"/>
-        </w:rPr>
-      </w:pPr>
-    </w:p>
-    <w:p>
-      <w:pPr>
-        <w:spacing w:beforeLines="120" w:before="288" w:afterLines="120" w:after="288" w:line="288" w:lineRule="auto"/>
-        <w:rPr>
-          <w:rFonts w:ascii="Times New Roman" w:hAnsi="Times New Roman" w:cs="Times New Roman"/>
-          <w:sz w:val="26"/>
-          <w:szCs w:val="26"/>
-        </w:rPr>
-      </w:pPr>
-    </w:p>
-    <w:p>
-      <w:pPr>
-        <w:spacing w:beforeLines="120" w:before="288" w:afterLines="120" w:after="288" w:line="288" w:lineRule="auto"/>
-        <w:rPr>
-          <w:rFonts w:ascii="Times New Roman" w:hAnsi="Times New Roman" w:cs="Times New Roman"/>
-          <w:sz w:val="26"/>
-          <w:szCs w:val="26"/>
-        </w:rPr>
-      </w:pPr>
-    </w:p>
-    <w:p>
-      <w:pPr>
-        <w:spacing w:beforeLines="120" w:before="288" w:afterLines="120" w:after="288" w:line="288" w:lineRule="auto"/>
-        <w:rPr>
-          <w:rFonts w:ascii="Times New Roman" w:hAnsi="Times New Roman" w:cs="Times New Roman"/>
-          <w:sz w:val="26"/>
-          <w:szCs w:val="26"/>
-        </w:rPr>
-      </w:pPr>
-    </w:p>
-    <w:p>
-      <w:pPr>
-        <w:spacing w:beforeLines="120" w:before="288" w:afterLines="120" w:after="288" w:line="288" w:lineRule="auto"/>
-        <w:rPr>
-          <w:rFonts w:ascii="Times New Roman" w:hAnsi="Times New Roman" w:cs="Times New Roman"/>
-          <w:sz w:val="26"/>
-          <w:szCs w:val="26"/>
-        </w:rPr>
-      </w:pPr>
-    </w:p>
-    <w:p>
-      <w:pPr>
-        <w:spacing w:beforeLines="120" w:before="288" w:afterLines="120" w:after="288" w:line="288" w:lineRule="auto"/>
-        <w:rPr>
-          <w:rFonts w:ascii="Times New Roman" w:hAnsi="Times New Roman" w:cs="Times New Roman"/>
-          <w:sz w:val="26"/>
-          <w:szCs w:val="26"/>
-        </w:rPr>
-      </w:pPr>
-    </w:p>
-    <w:p>
-      <w:pPr>
-        <w:spacing w:beforeLines="120" w:before="288" w:afterLines="120" w:after="288" w:line="288" w:lineRule="auto"/>
-        <w:rPr>
-          <w:rFonts w:ascii="Times New Roman" w:hAnsi="Times New Roman" w:cs="Times New Roman"/>
-          <w:sz w:val="26"/>
-          <w:szCs w:val="26"/>
-        </w:rPr>
-      </w:pPr>
-    </w:p>
-    <w:p>
-      <w:pPr>
-        <w:spacing w:beforeLines="120" w:before="288" w:afterLines="120" w:after="288" w:line="288" w:lineRule="auto"/>
-        <w:rPr>
-          <w:rFonts w:ascii="Times New Roman" w:hAnsi="Times New Roman" w:cs="Times New Roman"/>
-          <w:sz w:val="26"/>
-          <w:szCs w:val="26"/>
-        </w:rPr>
-      </w:pPr>
-    </w:p>
-    <w:p>
-      <w:pPr>
-        <w:spacing w:beforeLines="120" w:before="288" w:afterLines="120" w:after="288" w:line="288" w:lineRule="auto"/>
-        <w:rPr>
-          <w:rFonts w:ascii="Times New Roman" w:hAnsi="Times New Roman" w:cs="Times New Roman"/>
-          <w:sz w:val="26"/>
-          <w:szCs w:val="26"/>
-        </w:rPr>
-      </w:pPr>
-    </w:p>
-    <w:p>
-      <w:pPr>
-        <w:spacing w:beforeLines="120" w:before="288" w:afterLines="120" w:after="288" w:line="288" w:lineRule="auto"/>
-        <w:rPr>
-          <w:rFonts w:ascii="Times New Roman" w:hAnsi="Times New Roman" w:cs="Times New Roman"/>
-          <w:sz w:val="26"/>
-          <w:szCs w:val="26"/>
-        </w:rPr>
-      </w:pPr>
+        <w:t>Kết quả đạt đượ</w:t>
+      </w:r>
+      <w:r>
+        <w:rPr>
+          <w:rFonts w:ascii="Times New Roman" w:hAnsi="Times New Roman" w:cs="Times New Roman"/>
+          <w:sz w:val="26"/>
+          <w:szCs w:val="26"/>
+        </w:rPr>
+        <w:t>c.</w:t>
+      </w:r>
+    </w:p>
+    <w:p>
+      <w:pPr>
+        <w:spacing w:beforeLines="120" w:before="288" w:afterLines="120" w:after="288" w:line="288" w:lineRule="auto"/>
+        <w:rPr>
+          <w:rFonts w:ascii="Times New Roman" w:hAnsi="Times New Roman" w:cs="Times New Roman"/>
+          <w:sz w:val="26"/>
+          <w:szCs w:val="26"/>
+        </w:rPr>
+      </w:pPr>
+      <w:r>
+        <w:rPr>
+          <w:rFonts w:ascii="Times New Roman" w:hAnsi="Times New Roman" w:cs="Times New Roman"/>
+          <w:sz w:val="26"/>
+          <w:szCs w:val="26"/>
+        </w:rPr>
+        <w:t>- Chương VI: Tài liệu tham khảo.</w:t>
+      </w:r>
+    </w:p>
+    <w:p>
+      <w:pPr>
+        <w:spacing w:beforeLines="120" w:before="288" w:afterLines="120" w:after="288" w:line="288" w:lineRule="auto"/>
+        <w:rPr>
+          <w:rFonts w:ascii="Times New Roman" w:hAnsi="Times New Roman" w:cs="Times New Roman"/>
+          <w:sz w:val="26"/>
+          <w:szCs w:val="26"/>
+        </w:rPr>
+      </w:pPr>
+    </w:p>
+    <w:p>
+      <w:pPr>
+        <w:spacing w:beforeLines="120" w:before="288" w:afterLines="120" w:after="288" w:line="288" w:lineRule="auto"/>
+        <w:rPr>
+          <w:rFonts w:ascii="Times New Roman" w:hAnsi="Times New Roman" w:cs="Times New Roman"/>
+          <w:sz w:val="26"/>
+          <w:szCs w:val="26"/>
+        </w:rPr>
+      </w:pPr>
+    </w:p>
+    <w:p>
+      <w:pPr>
+        <w:spacing w:beforeLines="120" w:before="288" w:afterLines="120" w:after="288" w:line="288" w:lineRule="auto"/>
+        <w:rPr>
+          <w:rFonts w:ascii="Times New Roman" w:hAnsi="Times New Roman" w:cs="Times New Roman"/>
+          <w:sz w:val="26"/>
+          <w:szCs w:val="26"/>
+        </w:rPr>
+      </w:pPr>
+    </w:p>
+    <w:p>
+      <w:pPr>
+        <w:spacing w:beforeLines="120" w:before="288" w:afterLines="120" w:after="288" w:line="288" w:lineRule="auto"/>
+        <w:rPr>
+          <w:rFonts w:ascii="Times New Roman" w:hAnsi="Times New Roman" w:cs="Times New Roman"/>
+          <w:sz w:val="26"/>
+          <w:szCs w:val="26"/>
+        </w:rPr>
+      </w:pPr>
+    </w:p>
+    <w:p>
+      <w:pPr>
+        <w:spacing w:beforeLines="120" w:before="288" w:afterLines="120" w:after="288" w:line="288" w:lineRule="auto"/>
+        <w:rPr>
+          <w:rFonts w:ascii="Times New Roman" w:hAnsi="Times New Roman" w:cs="Times New Roman"/>
+          <w:sz w:val="26"/>
+          <w:szCs w:val="26"/>
+        </w:rPr>
+      </w:pPr>
+    </w:p>
+    <w:p>
+      <w:pPr>
+        <w:spacing w:beforeLines="120" w:before="288" w:afterLines="120" w:after="288" w:line="288" w:lineRule="auto"/>
+        <w:rPr>
+          <w:rFonts w:ascii="Times New Roman" w:hAnsi="Times New Roman" w:cs="Times New Roman"/>
+          <w:sz w:val="26"/>
+          <w:szCs w:val="26"/>
+        </w:rPr>
+      </w:pPr>
+    </w:p>
+    <w:p>
+      <w:pPr>
+        <w:spacing w:beforeLines="120" w:before="288" w:afterLines="120" w:after="288" w:line="288" w:lineRule="auto"/>
+        <w:rPr>
+          <w:rFonts w:ascii="Times New Roman" w:hAnsi="Times New Roman" w:cs="Times New Roman"/>
+          <w:sz w:val="26"/>
+          <w:szCs w:val="26"/>
+        </w:rPr>
+      </w:pPr>
+    </w:p>
+    <w:p>
+      <w:pPr>
+        <w:spacing w:beforeLines="120" w:before="288" w:afterLines="120" w:after="288" w:line="288" w:lineRule="auto"/>
+        <w:rPr>
+          <w:rFonts w:ascii="Times New Roman" w:hAnsi="Times New Roman" w:cs="Times New Roman"/>
+          <w:sz w:val="26"/>
+          <w:szCs w:val="26"/>
+        </w:rPr>
+      </w:pPr>
+    </w:p>
+    <w:p>
+      <w:pPr>
+        <w:spacing w:beforeLines="120" w:before="288" w:afterLines="120" w:after="288" w:line="288" w:lineRule="auto"/>
+        <w:rPr>
+          <w:rFonts w:ascii="Times New Roman" w:hAnsi="Times New Roman" w:cs="Times New Roman"/>
+          <w:sz w:val="26"/>
+          <w:szCs w:val="26"/>
+        </w:rPr>
+      </w:pPr>
+    </w:p>
+    <w:p>
+      <w:pPr>
+        <w:spacing w:beforeLines="120" w:before="288" w:afterLines="120" w:after="288" w:line="288" w:lineRule="auto"/>
+        <w:rPr>
+          <w:rFonts w:ascii="Times New Roman" w:hAnsi="Times New Roman" w:cs="Times New Roman"/>
+          <w:sz w:val="26"/>
+          <w:szCs w:val="26"/>
+        </w:rPr>
+      </w:pPr>
+    </w:p>
+    <w:p>
+      <w:pPr>
+        <w:spacing w:beforeLines="120" w:before="288" w:afterLines="120" w:after="288" w:line="288" w:lineRule="auto"/>
+        <w:rPr>
+          <w:rFonts w:ascii="Times New Roman" w:hAnsi="Times New Roman" w:cs="Times New Roman"/>
+          <w:sz w:val="26"/>
+          <w:szCs w:val="26"/>
+        </w:rPr>
+      </w:pPr>
+    </w:p>
+    <w:p>
+      <w:pPr>
+        <w:spacing w:beforeLines="120" w:before="288" w:afterLines="120" w:after="288" w:line="288" w:lineRule="auto"/>
+        <w:rPr>
+          <w:rFonts w:ascii="Times New Roman" w:hAnsi="Times New Roman" w:cs="Times New Roman"/>
+          <w:sz w:val="26"/>
+          <w:szCs w:val="26"/>
+        </w:rPr>
+      </w:pPr>
+      <w:bookmarkStart w:id="0" w:name="_GoBack"/>
+      <w:bookmarkEnd w:id="0"/>
     </w:p>
     <w:p>
       <w:pPr>
@@ -4689,6 +4681,41 @@
     <w:p>
       <w:pPr>
         <w:spacing w:beforeLines="120" w:before="288" w:afterLines="120" w:after="288" w:line="288" w:lineRule="auto"/>
+        <w:jc w:val="center"/>
+        <w:rPr>
+          <w:rFonts w:ascii="Times New Roman" w:hAnsi="Times New Roman" w:cs="Times New Roman"/>
+          <w:sz w:val="26"/>
+          <w:szCs w:val="26"/>
+        </w:rPr>
+      </w:pPr>
+      <w:r>
+        <w:rPr>
+          <w:rFonts w:ascii="Times New Roman" w:hAnsi="Times New Roman" w:cs="Times New Roman"/>
+          <w:sz w:val="26"/>
+          <w:szCs w:val="26"/>
+        </w:rPr>
+        <w:t xml:space="preserve">Hình 2.1. Mô hình Clean </w:t>
+      </w:r>
+      <w:r>
+        <w:rPr>
+          <w:rFonts w:ascii="Times New Roman" w:hAnsi="Times New Roman" w:cs="Times New Roman"/>
+          <w:sz w:val="26"/>
+          <w:szCs w:val="26"/>
+        </w:rPr>
+        <w:t>Architecture</w:t>
+      </w:r>
+      <w:r>
+        <w:rPr>
+          <w:rFonts w:ascii="Times New Roman" w:hAnsi="Times New Roman" w:cs="Times New Roman"/>
+          <w:sz w:val="26"/>
+          <w:szCs w:val="26"/>
+        </w:rPr>
+        <w:t>.</w:t>
+      </w:r>
+    </w:p>
+    <w:p>
+      <w:pPr>
+        <w:spacing w:beforeLines="120" w:before="288" w:afterLines="120" w:after="288" w:line="288" w:lineRule="auto"/>
         <w:rPr>
           <w:rFonts w:ascii="Times New Roman" w:hAnsi="Times New Roman" w:cs="Times New Roman"/>
           <w:sz w:val="26"/>
@@ -5028,14 +5055,13 @@
     <w:p>
       <w:pPr>
         <w:spacing w:beforeLines="120" w:before="288" w:afterLines="120" w:after="288" w:line="288" w:lineRule="auto"/>
-        <w:rPr>
-          <w:rFonts w:ascii="Times New Roman" w:hAnsi="Times New Roman" w:cs="Times New Roman"/>
-          <w:sz w:val="26"/>
-          <w:szCs w:val="26"/>
-        </w:rPr>
-      </w:pPr>
-      <w:bookmarkStart w:id="0" w:name="_GoBack"/>
-      <w:bookmarkEnd w:id="0"/>
+        <w:jc w:val="center"/>
+        <w:rPr>
+          <w:rFonts w:ascii="Times New Roman" w:hAnsi="Times New Roman" w:cs="Times New Roman"/>
+          <w:sz w:val="26"/>
+          <w:szCs w:val="26"/>
+        </w:rPr>
+      </w:pPr>
     </w:p>
     <w:p>
       <w:pPr>
@@ -8794,7 +8820,7 @@
 </file>
 
 <file path=customXml/itemProps1.xml><?xml version="1.0" encoding="utf-8"?>
-<ds:datastoreItem xmlns:ds="http://schemas.openxmlformats.org/officeDocument/2006/customXml" ds:itemID="{F4BCEB40-7945-4083-BBF7-7949331D89A5}">
+<ds:datastoreItem xmlns:ds="http://schemas.openxmlformats.org/officeDocument/2006/customXml" ds:itemID="{18A34E98-9998-4E92-A026-31A27F3E77B5}">
   <ds:schemaRefs>
     <ds:schemaRef ds:uri="http://schemas.openxmlformats.org/officeDocument/2006/bibliography"/>
   </ds:schemaRefs>

</xml_diff>